<commit_message>
Writing and the seed of tomorrows presi to Victoria
</commit_message>
<xml_diff>
--- a/Presentations/1 pager draft/1 pager brainstorm document.docx
+++ b/Presentations/1 pager draft/1 pager brainstorm document.docx
@@ -1360,6 +1360,819 @@
           <w:szCs w:val="24"/>
         </w:rPr>
         <w:t>Strengths of deontological/utilitarian inclinations were related to contingencies of self-worth.</w:t>
+      </w:r>
+    </w:p>
+    <w:p>
+      <w:pPr>
+        <w:pStyle w:val="ListParagraph"/>
+        <w:numPr>
+          <w:ilvl w:val="0"/>
+          <w:numId w:val="3"/>
+        </w:numPr>
+        <w:spacing w:line="240" w:lineRule="auto"/>
+        <w:rPr>
+          <w:rFonts w:ascii="Times New Roman" w:hAnsi="Times New Roman" w:cs="Times New Roman"/>
+          <w:bCs/>
+          <w:sz w:val="24"/>
+          <w:szCs w:val="24"/>
+        </w:rPr>
+      </w:pPr>
+      <w:r>
+        <w:rPr>
+          <w:rFonts w:ascii="Times New Roman" w:hAnsi="Times New Roman" w:cs="Times New Roman"/>
+          <w:bCs/>
+          <w:sz w:val="24"/>
+          <w:szCs w:val="24"/>
+        </w:rPr>
+        <w:t>Perception of Social Consensus Measurement</w:t>
+      </w:r>
+    </w:p>
+    <w:p>
+      <w:pPr>
+        <w:pStyle w:val="ListParagraph"/>
+        <w:numPr>
+          <w:ilvl w:val="1"/>
+          <w:numId w:val="3"/>
+        </w:numPr>
+        <w:spacing w:line="240" w:lineRule="auto"/>
+        <w:rPr>
+          <w:rFonts w:ascii="Times New Roman" w:hAnsi="Times New Roman" w:cs="Times New Roman"/>
+          <w:bCs/>
+          <w:sz w:val="24"/>
+          <w:szCs w:val="24"/>
+        </w:rPr>
+      </w:pPr>
+      <w:r>
+        <w:rPr>
+          <w:rFonts w:ascii="Times New Roman" w:hAnsi="Times New Roman" w:cs="Times New Roman"/>
+          <w:bCs/>
+          <w:sz w:val="24"/>
+          <w:szCs w:val="24"/>
+        </w:rPr>
+        <w:lastRenderedPageBreak/>
+        <w:t>Newstrom and Ruch (1975) Consensus Scale</w:t>
+      </w:r>
+      <w:r>
+        <w:rPr>
+          <w:rFonts w:ascii="Times New Roman" w:hAnsi="Times New Roman" w:cs="Times New Roman"/>
+          <w:bCs/>
+          <w:sz w:val="24"/>
+          <w:szCs w:val="24"/>
+        </w:rPr>
+        <w:t>:</w:t>
+      </w:r>
+    </w:p>
+    <w:p>
+      <w:pPr>
+        <w:pStyle w:val="ListParagraph"/>
+        <w:numPr>
+          <w:ilvl w:val="2"/>
+          <w:numId w:val="3"/>
+        </w:numPr>
+        <w:spacing w:line="240" w:lineRule="auto"/>
+        <w:rPr>
+          <w:rFonts w:ascii="Times New Roman" w:hAnsi="Times New Roman" w:cs="Times New Roman"/>
+          <w:bCs/>
+          <w:sz w:val="24"/>
+          <w:szCs w:val="24"/>
+        </w:rPr>
+      </w:pPr>
+      <w:r>
+        <w:rPr>
+          <w:rFonts w:ascii="Times New Roman" w:hAnsi="Times New Roman" w:cs="Times New Roman"/>
+          <w:bCs/>
+          <w:sz w:val="24"/>
+          <w:szCs w:val="24"/>
+        </w:rPr>
+        <w:t>Asked “What is the extent to which they believed that other (students/family/friends) agreed that these behaviors were ethically good or bad”</w:t>
+      </w:r>
+    </w:p>
+    <w:p>
+      <w:pPr>
+        <w:pStyle w:val="ListParagraph"/>
+        <w:numPr>
+          <w:ilvl w:val="2"/>
+          <w:numId w:val="3"/>
+        </w:numPr>
+        <w:spacing w:line="240" w:lineRule="auto"/>
+        <w:rPr>
+          <w:rFonts w:ascii="Times New Roman" w:hAnsi="Times New Roman" w:cs="Times New Roman"/>
+          <w:bCs/>
+          <w:sz w:val="24"/>
+          <w:szCs w:val="24"/>
+        </w:rPr>
+      </w:pPr>
+      <w:r>
+        <w:rPr>
+          <w:rFonts w:ascii="Times New Roman" w:hAnsi="Times New Roman" w:cs="Times New Roman"/>
+          <w:bCs/>
+          <w:sz w:val="24"/>
+          <w:szCs w:val="24"/>
+        </w:rPr>
+        <w:t>Provided a scale of items of high and low consensus, in addition to the item consensus is wished to measure.</w:t>
+      </w:r>
+    </w:p>
+    <w:p>
+      <w:pPr>
+        <w:pStyle w:val="ListParagraph"/>
+        <w:numPr>
+          <w:ilvl w:val="3"/>
+          <w:numId w:val="3"/>
+        </w:numPr>
+        <w:spacing w:line="240" w:lineRule="auto"/>
+        <w:rPr>
+          <w:rFonts w:ascii="Times New Roman" w:hAnsi="Times New Roman" w:cs="Times New Roman"/>
+          <w:bCs/>
+          <w:sz w:val="24"/>
+          <w:szCs w:val="24"/>
+        </w:rPr>
+      </w:pPr>
+      <w:r>
+        <w:rPr>
+          <w:rFonts w:ascii="Times New Roman" w:hAnsi="Times New Roman" w:cs="Times New Roman"/>
+          <w:bCs/>
+          <w:sz w:val="24"/>
+          <w:szCs w:val="24"/>
+        </w:rPr>
+        <w:t>One set of items, for example:</w:t>
+      </w:r>
+    </w:p>
+    <w:p>
+      <w:pPr>
+        <w:pStyle w:val="ListParagraph"/>
+        <w:numPr>
+          <w:ilvl w:val="4"/>
+          <w:numId w:val="3"/>
+        </w:numPr>
+        <w:spacing w:line="240" w:lineRule="auto"/>
+        <w:rPr>
+          <w:rFonts w:ascii="Times New Roman" w:hAnsi="Times New Roman" w:cs="Times New Roman"/>
+          <w:bCs/>
+          <w:sz w:val="24"/>
+          <w:szCs w:val="24"/>
+        </w:rPr>
+      </w:pPr>
+      <w:r>
+        <w:rPr>
+          <w:rFonts w:ascii="Times New Roman" w:hAnsi="Times New Roman" w:cs="Times New Roman"/>
+          <w:bCs/>
+          <w:sz w:val="24"/>
+          <w:szCs w:val="24"/>
+        </w:rPr>
+        <w:t>Actively benefiting from illegal actions (“Drinking a soda without paying for it”</w:t>
+      </w:r>
+      <w:r>
+        <w:rPr>
+          <w:rFonts w:ascii="Times New Roman" w:hAnsi="Times New Roman" w:cs="Times New Roman"/>
+          <w:bCs/>
+          <w:sz w:val="24"/>
+          <w:szCs w:val="24"/>
+        </w:rPr>
+        <w:t>, “Calling in sick to take a day off”</w:t>
+      </w:r>
+      <w:r>
+        <w:rPr>
+          <w:rFonts w:ascii="Times New Roman" w:hAnsi="Times New Roman" w:cs="Times New Roman"/>
+          <w:bCs/>
+          <w:sz w:val="24"/>
+          <w:szCs w:val="24"/>
+        </w:rPr>
+        <w:t>)</w:t>
+      </w:r>
+    </w:p>
+    <w:p>
+      <w:pPr>
+        <w:pStyle w:val="ListParagraph"/>
+        <w:numPr>
+          <w:ilvl w:val="4"/>
+          <w:numId w:val="3"/>
+        </w:numPr>
+        <w:spacing w:line="240" w:lineRule="auto"/>
+        <w:rPr>
+          <w:rFonts w:ascii="Times New Roman" w:hAnsi="Times New Roman" w:cs="Times New Roman"/>
+          <w:bCs/>
+          <w:sz w:val="24"/>
+          <w:szCs w:val="24"/>
+        </w:rPr>
+      </w:pPr>
+      <w:r>
+        <w:rPr>
+          <w:rFonts w:ascii="Times New Roman" w:hAnsi="Times New Roman" w:cs="Times New Roman"/>
+          <w:bCs/>
+          <w:sz w:val="24"/>
+          <w:szCs w:val="24"/>
+        </w:rPr>
+        <w:t>Passively benefiting from illegal actions (“Not saying anything when waitress miscalculates bill in your favor”)</w:t>
+      </w:r>
+    </w:p>
+    <w:p>
+      <w:pPr>
+        <w:pStyle w:val="ListParagraph"/>
+        <w:numPr>
+          <w:ilvl w:val="3"/>
+          <w:numId w:val="3"/>
+        </w:numPr>
+        <w:spacing w:line="240" w:lineRule="auto"/>
+        <w:rPr>
+          <w:rFonts w:ascii="Times New Roman" w:hAnsi="Times New Roman" w:cs="Times New Roman"/>
+          <w:bCs/>
+          <w:sz w:val="24"/>
+          <w:szCs w:val="24"/>
+        </w:rPr>
+      </w:pPr>
+      <w:r>
+        <w:rPr>
+          <w:rFonts w:ascii="Times New Roman" w:hAnsi="Times New Roman" w:cs="Times New Roman"/>
+          <w:bCs/>
+          <w:sz w:val="24"/>
+          <w:szCs w:val="24"/>
+        </w:rPr>
+        <w:t>Alternatively, providing ‘bigger picture’ items, with some of known high or low consensus</w:t>
+      </w:r>
+    </w:p>
+    <w:p>
+      <w:pPr>
+        <w:pStyle w:val="ListParagraph"/>
+        <w:numPr>
+          <w:ilvl w:val="4"/>
+          <w:numId w:val="3"/>
+        </w:numPr>
+        <w:spacing w:line="240" w:lineRule="auto"/>
+        <w:rPr>
+          <w:rFonts w:ascii="Times New Roman" w:hAnsi="Times New Roman" w:cs="Times New Roman"/>
+          <w:bCs/>
+          <w:sz w:val="24"/>
+          <w:szCs w:val="24"/>
+        </w:rPr>
+      </w:pPr>
+      <w:r>
+        <w:rPr>
+          <w:rFonts w:ascii="Times New Roman" w:hAnsi="Times New Roman" w:cs="Times New Roman"/>
+          <w:bCs/>
+          <w:sz w:val="24"/>
+          <w:szCs w:val="24"/>
+        </w:rPr>
+        <w:t>High: “Slavery is Bad”</w:t>
+      </w:r>
+    </w:p>
+    <w:p>
+      <w:pPr>
+        <w:pStyle w:val="ListParagraph"/>
+        <w:numPr>
+          <w:ilvl w:val="4"/>
+          <w:numId w:val="3"/>
+        </w:numPr>
+        <w:spacing w:line="240" w:lineRule="auto"/>
+        <w:rPr>
+          <w:rFonts w:ascii="Times New Roman" w:hAnsi="Times New Roman" w:cs="Times New Roman"/>
+          <w:bCs/>
+          <w:sz w:val="24"/>
+          <w:szCs w:val="24"/>
+        </w:rPr>
+      </w:pPr>
+      <w:r>
+        <w:rPr>
+          <w:rFonts w:ascii="Times New Roman" w:hAnsi="Times New Roman" w:cs="Times New Roman"/>
+          <w:bCs/>
+          <w:sz w:val="24"/>
+          <w:szCs w:val="24"/>
+        </w:rPr>
+        <w:t>Low: “Capital Punishment is Bad”</w:t>
+      </w:r>
+    </w:p>
+    <w:p>
+      <w:pPr>
+        <w:pStyle w:val="ListParagraph"/>
+        <w:numPr>
+          <w:ilvl w:val="2"/>
+          <w:numId w:val="3"/>
+        </w:numPr>
+        <w:spacing w:line="240" w:lineRule="auto"/>
+        <w:rPr>
+          <w:rFonts w:ascii="Times New Roman" w:hAnsi="Times New Roman" w:cs="Times New Roman"/>
+          <w:bCs/>
+          <w:sz w:val="24"/>
+          <w:szCs w:val="24"/>
+        </w:rPr>
+      </w:pPr>
+      <w:r>
+        <w:rPr>
+          <w:rFonts w:ascii="Times New Roman" w:hAnsi="Times New Roman" w:cs="Times New Roman"/>
+          <w:bCs/>
+          <w:sz w:val="24"/>
+          <w:szCs w:val="24"/>
+        </w:rPr>
+        <w:t xml:space="preserve">Responses fall on a </w:t>
+      </w:r>
+      <w:r>
+        <w:rPr>
+          <w:rFonts w:ascii="Times New Roman" w:hAnsi="Times New Roman" w:cs="Times New Roman"/>
+          <w:bCs/>
+          <w:sz w:val="24"/>
+          <w:szCs w:val="24"/>
+        </w:rPr>
+        <w:t>5</w:t>
+      </w:r>
+      <w:r>
+        <w:rPr>
+          <w:rFonts w:ascii="Times New Roman" w:hAnsi="Times New Roman" w:cs="Times New Roman"/>
+          <w:bCs/>
+          <w:sz w:val="24"/>
+          <w:szCs w:val="24"/>
+        </w:rPr>
+        <w:t xml:space="preserve"> point likert scale,</w:t>
+      </w:r>
+      <w:r>
+        <w:rPr>
+          <w:rFonts w:ascii="Times New Roman" w:hAnsi="Times New Roman" w:cs="Times New Roman"/>
+          <w:bCs/>
+          <w:sz w:val="24"/>
+          <w:szCs w:val="24"/>
+        </w:rPr>
+        <w:t xml:space="preserve"> ranging from “There is a great deal of disagreement” to “There is a great deal of agreement”</w:t>
+      </w:r>
+    </w:p>
+    <w:p>
+      <w:pPr>
+        <w:pStyle w:val="ListParagraph"/>
+        <w:numPr>
+          <w:ilvl w:val="1"/>
+          <w:numId w:val="3"/>
+        </w:numPr>
+        <w:spacing w:line="240" w:lineRule="auto"/>
+        <w:rPr>
+          <w:rFonts w:ascii="Times New Roman" w:hAnsi="Times New Roman" w:cs="Times New Roman"/>
+          <w:bCs/>
+          <w:sz w:val="24"/>
+          <w:szCs w:val="24"/>
+        </w:rPr>
+      </w:pPr>
+      <w:r>
+        <w:rPr>
+          <w:rFonts w:ascii="Times New Roman" w:hAnsi="Times New Roman" w:cs="Times New Roman"/>
+          <w:bCs/>
+          <w:sz w:val="24"/>
+          <w:szCs w:val="24"/>
+        </w:rPr>
+        <w:t>Kobayashi 2018 Anchoring Exercise:</w:t>
+      </w:r>
+    </w:p>
+    <w:p>
+      <w:pPr>
+        <w:pStyle w:val="ListParagraph"/>
+        <w:numPr>
+          <w:ilvl w:val="2"/>
+          <w:numId w:val="3"/>
+        </w:numPr>
+        <w:spacing w:line="240" w:lineRule="auto"/>
+        <w:rPr>
+          <w:rFonts w:ascii="Times New Roman" w:hAnsi="Times New Roman" w:cs="Times New Roman"/>
+          <w:bCs/>
+          <w:sz w:val="24"/>
+          <w:szCs w:val="24"/>
+        </w:rPr>
+      </w:pPr>
+      <w:r>
+        <w:rPr>
+          <w:rFonts w:ascii="Times New Roman" w:hAnsi="Times New Roman" w:cs="Times New Roman"/>
+          <w:bCs/>
+          <w:sz w:val="24"/>
+          <w:szCs w:val="24"/>
+        </w:rPr>
+        <w:t>Initially asked to rate scientists’ competence in each of these issues, and trust in scientsts’ opinions about each issue (7-point likert scale, not competent/competent, not trustworthy/trustworthy)</w:t>
+      </w:r>
+      <w:r>
+        <w:rPr>
+          <w:rFonts w:ascii="Times New Roman" w:hAnsi="Times New Roman" w:cs="Times New Roman"/>
+          <w:bCs/>
+          <w:sz w:val="24"/>
+          <w:szCs w:val="24"/>
+        </w:rPr>
+        <w:t>, as well as familiarty towards each of the issues (not famililar/familiar)</w:t>
+      </w:r>
+    </w:p>
+    <w:p>
+      <w:pPr>
+        <w:pStyle w:val="ListParagraph"/>
+        <w:numPr>
+          <w:ilvl w:val="2"/>
+          <w:numId w:val="3"/>
+        </w:numPr>
+        <w:spacing w:line="240" w:lineRule="auto"/>
+        <w:rPr>
+          <w:rFonts w:ascii="Times New Roman" w:hAnsi="Times New Roman" w:cs="Times New Roman"/>
+          <w:bCs/>
+          <w:sz w:val="24"/>
+          <w:szCs w:val="24"/>
+        </w:rPr>
+      </w:pPr>
+      <w:r>
+        <w:rPr>
+          <w:rFonts w:ascii="Times New Roman" w:hAnsi="Times New Roman" w:cs="Times New Roman"/>
+          <w:bCs/>
+          <w:sz w:val="24"/>
+          <w:szCs w:val="24"/>
+        </w:rPr>
+        <w:t xml:space="preserve">Presented as a ‘fictitious survey’ – “In </w:t>
+      </w:r>
+      <w:r>
+        <w:rPr>
+          <w:rFonts w:ascii="Times New Roman" w:hAnsi="Times New Roman" w:cs="Times New Roman"/>
+          <w:bCs/>
+          <w:sz w:val="24"/>
+          <w:szCs w:val="24"/>
+        </w:rPr>
+        <w:t>In 2013, some research institutes jointly conducted a survey of scientists’</w:t>
+      </w:r>
+      <w:r>
+        <w:rPr>
+          <w:rFonts w:ascii="Times New Roman" w:hAnsi="Times New Roman" w:cs="Times New Roman"/>
+          <w:bCs/>
+          <w:sz w:val="24"/>
+          <w:szCs w:val="24"/>
+        </w:rPr>
+        <w:t xml:space="preserve"> </w:t>
+      </w:r>
+      <w:r>
+        <w:rPr>
+          <w:rFonts w:ascii="Times New Roman" w:hAnsi="Times New Roman" w:cs="Times New Roman"/>
+          <w:bCs/>
+          <w:sz w:val="24"/>
+          <w:szCs w:val="24"/>
+        </w:rPr>
+        <w:t>opinions ([the scientific consensus feedback and no feedback conditions],</w:t>
+      </w:r>
+      <w:r>
+        <w:rPr>
+          <w:rFonts w:ascii="Times New Roman" w:hAnsi="Times New Roman" w:cs="Times New Roman"/>
+          <w:bCs/>
+          <w:sz w:val="24"/>
+          <w:szCs w:val="24"/>
+        </w:rPr>
+        <w:t xml:space="preserve"> </w:t>
+      </w:r>
+      <w:r>
+        <w:rPr>
+          <w:rFonts w:ascii="Times New Roman" w:hAnsi="Times New Roman" w:cs="Times New Roman"/>
+          <w:bCs/>
+          <w:sz w:val="24"/>
+          <w:szCs w:val="24"/>
+        </w:rPr>
+        <w:t>Japanese people’ opinions [the public consensus feedback condition]) about a</w:t>
+      </w:r>
+      <w:r>
+        <w:rPr>
+          <w:rFonts w:ascii="Times New Roman" w:hAnsi="Times New Roman" w:cs="Times New Roman"/>
+          <w:bCs/>
+          <w:sz w:val="24"/>
+          <w:szCs w:val="24"/>
+        </w:rPr>
+        <w:t xml:space="preserve"> </w:t>
+      </w:r>
+      <w:r>
+        <w:rPr>
+          <w:rFonts w:ascii="Times New Roman" w:hAnsi="Times New Roman" w:cs="Times New Roman"/>
+          <w:bCs/>
+          <w:sz w:val="24"/>
+          <w:szCs w:val="24"/>
+        </w:rPr>
+        <w:t>variety of scientific issues, with a random sample of 1,052 scientists, including</w:t>
+      </w:r>
+      <w:r>
+        <w:rPr>
+          <w:rFonts w:ascii="Times New Roman" w:hAnsi="Times New Roman" w:cs="Times New Roman"/>
+          <w:bCs/>
+          <w:sz w:val="24"/>
+          <w:szCs w:val="24"/>
+        </w:rPr>
+        <w:t xml:space="preserve"> </w:t>
+      </w:r>
+      <w:r>
+        <w:rPr>
+          <w:rFonts w:ascii="Times New Roman" w:hAnsi="Times New Roman" w:cs="Times New Roman"/>
+          <w:bCs/>
+          <w:sz w:val="24"/>
+          <w:szCs w:val="24"/>
+        </w:rPr>
+        <w:t>those who worked in fields relevant to each issue ([the scientific consensus</w:t>
+      </w:r>
+      <w:r>
+        <w:rPr>
+          <w:rFonts w:ascii="Times New Roman" w:hAnsi="Times New Roman" w:cs="Times New Roman"/>
+          <w:bCs/>
+          <w:sz w:val="24"/>
+          <w:szCs w:val="24"/>
+        </w:rPr>
+        <w:t xml:space="preserve"> </w:t>
+      </w:r>
+      <w:r>
+        <w:rPr>
+          <w:rFonts w:ascii="Times New Roman" w:hAnsi="Times New Roman" w:cs="Times New Roman"/>
+          <w:bCs/>
+          <w:sz w:val="24"/>
+          <w:szCs w:val="24"/>
+        </w:rPr>
+        <w:t>feedback and no feedback conditions], 2,325 ordinary Japanese people [the</w:t>
+      </w:r>
+      <w:r>
+        <w:rPr>
+          <w:rFonts w:ascii="Times New Roman" w:hAnsi="Times New Roman" w:cs="Times New Roman"/>
+          <w:bCs/>
+          <w:sz w:val="24"/>
+          <w:szCs w:val="24"/>
+        </w:rPr>
+        <w:t xml:space="preserve"> </w:t>
+      </w:r>
+      <w:r>
+        <w:rPr>
+          <w:rFonts w:ascii="Times New Roman" w:hAnsi="Times New Roman" w:cs="Times New Roman"/>
+          <w:bCs/>
+          <w:sz w:val="24"/>
+          <w:szCs w:val="24"/>
+        </w:rPr>
+        <w:t>public consensus feedback condition]).</w:t>
+      </w:r>
+    </w:p>
+    <w:p>
+      <w:pPr>
+        <w:pStyle w:val="ListParagraph"/>
+        <w:numPr>
+          <w:ilvl w:val="3"/>
+          <w:numId w:val="3"/>
+        </w:numPr>
+        <w:spacing w:line="240" w:lineRule="auto"/>
+        <w:rPr>
+          <w:rFonts w:ascii="Times New Roman" w:hAnsi="Times New Roman" w:cs="Times New Roman"/>
+          <w:bCs/>
+          <w:sz w:val="24"/>
+          <w:szCs w:val="24"/>
+        </w:rPr>
+      </w:pPr>
+      <w:r>
+        <w:rPr>
+          <w:rFonts w:ascii="Times New Roman" w:hAnsi="Times New Roman" w:cs="Times New Roman"/>
+          <w:bCs/>
+          <w:sz w:val="24"/>
+          <w:szCs w:val="24"/>
+        </w:rPr>
+        <w:t>Asked to estimate recent past levels of scientific/public (should be either that, or social) consensus on various issues (with the important ones included)</w:t>
+      </w:r>
+    </w:p>
+    <w:p>
+      <w:pPr>
+        <w:pStyle w:val="ListParagraph"/>
+        <w:numPr>
+          <w:ilvl w:val="3"/>
+          <w:numId w:val="3"/>
+        </w:numPr>
+        <w:spacing w:line="240" w:lineRule="auto"/>
+        <w:rPr>
+          <w:rFonts w:ascii="Times New Roman" w:hAnsi="Times New Roman" w:cs="Times New Roman"/>
+          <w:bCs/>
+          <w:sz w:val="24"/>
+          <w:szCs w:val="24"/>
+        </w:rPr>
+      </w:pPr>
+      <w:r>
+        <w:rPr>
+          <w:rFonts w:ascii="Times New Roman" w:hAnsi="Times New Roman" w:cs="Times New Roman"/>
+          <w:bCs/>
+          <w:sz w:val="24"/>
+          <w:szCs w:val="24"/>
+        </w:rPr>
+        <w:t xml:space="preserve">Estimation was given as a percentage of </w:t>
+      </w:r>
+      <w:r>
+        <w:rPr>
+          <w:rFonts w:ascii="Times New Roman" w:hAnsi="Times New Roman" w:cs="Times New Roman"/>
+          <w:bCs/>
+          <w:sz w:val="24"/>
+          <w:szCs w:val="24"/>
+        </w:rPr>
+        <w:t>(relevant scientists/their social network/general public) who would agree on various pointed statements. (e.g. Human Activity is cause of global warming, United States should adopt UHC, etc.)</w:t>
+      </w:r>
+    </w:p>
+    <w:p>
+      <w:pPr>
+        <w:pStyle w:val="ListParagraph"/>
+        <w:numPr>
+          <w:ilvl w:val="3"/>
+          <w:numId w:val="3"/>
+        </w:numPr>
+        <w:spacing w:line="240" w:lineRule="auto"/>
+        <w:rPr>
+          <w:rFonts w:ascii="Times New Roman" w:hAnsi="Times New Roman" w:cs="Times New Roman"/>
+          <w:bCs/>
+          <w:sz w:val="24"/>
+          <w:szCs w:val="24"/>
+        </w:rPr>
+      </w:pPr>
+      <w:r>
+        <w:rPr>
+          <w:rFonts w:ascii="Times New Roman" w:hAnsi="Times New Roman" w:cs="Times New Roman"/>
+          <w:bCs/>
+          <w:sz w:val="24"/>
+          <w:szCs w:val="24"/>
+        </w:rPr>
+        <w:t>Then they were given either feedback</w:t>
+      </w:r>
+      <w:r>
+        <w:rPr>
+          <w:rFonts w:ascii="Times New Roman" w:hAnsi="Times New Roman" w:cs="Times New Roman"/>
+          <w:bCs/>
+          <w:sz w:val="24"/>
+          <w:szCs w:val="24"/>
+        </w:rPr>
+        <w:t xml:space="preserve"> on the public/scientific consensus, which was manipulated either 20% points up/down (in order to create perception of higher or lower social consensus!</w:t>
+      </w:r>
+      <w:r>
+        <w:rPr>
+          <w:rFonts w:ascii="Times New Roman" w:hAnsi="Times New Roman" w:cs="Times New Roman"/>
+          <w:bCs/>
+          <w:sz w:val="24"/>
+          <w:szCs w:val="24"/>
+        </w:rPr>
+        <w:t>)</w:t>
+      </w:r>
+    </w:p>
+    <w:p>
+      <w:pPr>
+        <w:pStyle w:val="ListParagraph"/>
+        <w:numPr>
+          <w:ilvl w:val="3"/>
+          <w:numId w:val="3"/>
+        </w:numPr>
+        <w:spacing w:line="240" w:lineRule="auto"/>
+        <w:rPr>
+          <w:rFonts w:ascii="Times New Roman" w:hAnsi="Times New Roman" w:cs="Times New Roman"/>
+          <w:bCs/>
+          <w:sz w:val="24"/>
+          <w:szCs w:val="24"/>
+        </w:rPr>
+      </w:pPr>
+      <w:r>
+        <w:rPr>
+          <w:rFonts w:ascii="Times New Roman" w:hAnsi="Times New Roman" w:cs="Times New Roman"/>
+          <w:bCs/>
+          <w:sz w:val="24"/>
+          <w:szCs w:val="24"/>
+        </w:rPr>
+        <w:t>Also asked to rate their surprise at the given consensus information from (not surprised/very surprised)</w:t>
+      </w:r>
+    </w:p>
+    <w:p>
+      <w:pPr>
+        <w:pStyle w:val="ListParagraph"/>
+        <w:numPr>
+          <w:ilvl w:val="2"/>
+          <w:numId w:val="3"/>
+        </w:numPr>
+        <w:spacing w:line="240" w:lineRule="auto"/>
+        <w:rPr>
+          <w:rFonts w:ascii="Times New Roman" w:hAnsi="Times New Roman" w:cs="Times New Roman"/>
+          <w:bCs/>
+          <w:sz w:val="24"/>
+          <w:szCs w:val="24"/>
+        </w:rPr>
+      </w:pPr>
+      <w:r>
+        <w:rPr>
+          <w:rFonts w:ascii="Times New Roman" w:hAnsi="Times New Roman" w:cs="Times New Roman"/>
+          <w:bCs/>
+          <w:sz w:val="24"/>
+          <w:szCs w:val="24"/>
+        </w:rPr>
+        <w:t>Then they were asked to estimate CURRENT levels of scientific/public consensus</w:t>
+      </w:r>
+    </w:p>
+    <w:p>
+      <w:pPr>
+        <w:pStyle w:val="ListParagraph"/>
+        <w:numPr>
+          <w:ilvl w:val="2"/>
+          <w:numId w:val="3"/>
+        </w:numPr>
+        <w:spacing w:line="240" w:lineRule="auto"/>
+        <w:rPr>
+          <w:rFonts w:ascii="Times New Roman" w:hAnsi="Times New Roman" w:cs="Times New Roman"/>
+          <w:bCs/>
+          <w:sz w:val="24"/>
+          <w:szCs w:val="24"/>
+        </w:rPr>
+      </w:pPr>
+      <w:r>
+        <w:rPr>
+          <w:rFonts w:ascii="Times New Roman" w:hAnsi="Times New Roman" w:cs="Times New Roman"/>
+          <w:bCs/>
+          <w:sz w:val="24"/>
+          <w:szCs w:val="24"/>
+        </w:rPr>
+        <w:t>Then they ranked their own agreement (strongly disagree/strongly agree)</w:t>
+      </w:r>
+    </w:p>
+    <w:p>
+      <w:pPr>
+        <w:pStyle w:val="ListParagraph"/>
+        <w:numPr>
+          <w:ilvl w:val="0"/>
+          <w:numId w:val="3"/>
+        </w:numPr>
+        <w:spacing w:line="240" w:lineRule="auto"/>
+        <w:rPr>
+          <w:rFonts w:ascii="Times New Roman" w:hAnsi="Times New Roman" w:cs="Times New Roman"/>
+          <w:bCs/>
+          <w:sz w:val="24"/>
+          <w:szCs w:val="24"/>
+        </w:rPr>
+      </w:pPr>
+      <w:r>
+        <w:rPr>
+          <w:rFonts w:ascii="Times New Roman" w:hAnsi="Times New Roman" w:cs="Times New Roman"/>
+          <w:bCs/>
+          <w:sz w:val="24"/>
+          <w:szCs w:val="24"/>
+        </w:rPr>
+        <w:t>Support for Universal Health Care?</w:t>
+      </w:r>
+    </w:p>
+    <w:p>
+      <w:pPr>
+        <w:spacing w:line="240" w:lineRule="auto"/>
+        <w:rPr>
+          <w:rFonts w:ascii="Times New Roman" w:hAnsi="Times New Roman" w:cs="Times New Roman"/>
+          <w:bCs/>
+          <w:sz w:val="24"/>
+          <w:szCs w:val="24"/>
+        </w:rPr>
+      </w:pPr>
+      <w:r>
+        <w:rPr>
+          <w:rFonts w:ascii="Times New Roman" w:hAnsi="Times New Roman" w:cs="Times New Roman"/>
+          <w:bCs/>
+          <w:sz w:val="24"/>
+          <w:szCs w:val="24"/>
+        </w:rPr>
+        <w:lastRenderedPageBreak/>
+        <w:t>Overall, we want to measure deontological/utilitarian inclinations, then put people through a social consensus exercise where consensus is manipulated either up or down, then assess support for UHC after the consensus manipulation!</w:t>
+      </w:r>
+    </w:p>
+    <w:p>
+      <w:pPr>
+        <w:pStyle w:val="ListParagraph"/>
+        <w:numPr>
+          <w:ilvl w:val="0"/>
+          <w:numId w:val="4"/>
+        </w:numPr>
+        <w:spacing w:line="240" w:lineRule="auto"/>
+        <w:rPr>
+          <w:rFonts w:ascii="Times New Roman" w:hAnsi="Times New Roman" w:cs="Times New Roman"/>
+          <w:bCs/>
+          <w:sz w:val="24"/>
+          <w:szCs w:val="24"/>
+        </w:rPr>
+      </w:pPr>
+      <w:r>
+        <w:rPr>
+          <w:rFonts w:ascii="Times New Roman" w:hAnsi="Times New Roman" w:cs="Times New Roman"/>
+          <w:bCs/>
+          <w:sz w:val="24"/>
+          <w:szCs w:val="24"/>
+        </w:rPr>
+        <w:t>Answers the question of: What is the inherent perception of consensus ‘as is’</w:t>
+      </w:r>
+      <w:r>
+        <w:rPr>
+          <w:rFonts w:ascii="Times New Roman" w:hAnsi="Times New Roman" w:cs="Times New Roman"/>
+          <w:bCs/>
+          <w:sz w:val="24"/>
+          <w:szCs w:val="24"/>
+        </w:rPr>
+        <w:t xml:space="preserve"> for UHC, what are the deontological/utilitarian leanings of people either in support or opposition to UHC (and do they interact with social consensus to affect support for UHC?)</w:t>
+      </w:r>
+    </w:p>
+    <w:p>
+      <w:pPr>
+        <w:pStyle w:val="ListParagraph"/>
+        <w:numPr>
+          <w:ilvl w:val="0"/>
+          <w:numId w:val="4"/>
+        </w:numPr>
+        <w:spacing w:line="240" w:lineRule="auto"/>
+        <w:rPr>
+          <w:rFonts w:ascii="Times New Roman" w:hAnsi="Times New Roman" w:cs="Times New Roman"/>
+          <w:bCs/>
+          <w:sz w:val="24"/>
+          <w:szCs w:val="24"/>
+        </w:rPr>
+      </w:pPr>
+      <w:r>
+        <w:rPr>
+          <w:rFonts w:ascii="Times New Roman" w:hAnsi="Times New Roman" w:cs="Times New Roman"/>
+          <w:bCs/>
+          <w:sz w:val="24"/>
+          <w:szCs w:val="24"/>
+        </w:rPr>
+        <w:t>Does social consensus impact support for UHC?</w:t>
       </w:r>
     </w:p>
     <w:sectPr>
@@ -1506,7 +2319,7 @@
         <w:ind w:left="2880" w:hanging="360"/>
       </w:pPr>
     </w:lvl>
-    <w:lvl w:ilvl="4" w:tplc="FFFFFFFF" w:tentative="1">
+    <w:lvl w:ilvl="4" w:tplc="FFFFFFFF">
       <w:start w:val="1"/>
       <w:numFmt w:val="lowerLetter"/>
       <w:lvlText w:val="%5."/>
@@ -1639,6 +2452,118 @@
       <w:pPr>
         <w:ind w:left="6480" w:hanging="180"/>
       </w:pPr>
+    </w:lvl>
+  </w:abstractNum>
+  <w:abstractNum w:abstractNumId="3" w15:restartNumberingAfterBreak="0">
+    <w:nsid w:val="678E0BC2"/>
+    <w:multiLevelType w:val="hybridMultilevel"/>
+    <w:tmpl w:val="66DEF0D4"/>
+    <w:lvl w:ilvl="0" w:tplc="FD94A206">
+      <w:numFmt w:val="bullet"/>
+      <w:lvlText w:val=""/>
+      <w:lvlJc w:val="left"/>
+      <w:pPr>
+        <w:ind w:left="720" w:hanging="360"/>
+      </w:pPr>
+      <w:rPr>
+        <w:rFonts w:ascii="Symbol" w:eastAsiaTheme="minorHAnsi" w:hAnsi="Symbol" w:cs="Times New Roman" w:hint="default"/>
+      </w:rPr>
+    </w:lvl>
+    <w:lvl w:ilvl="1" w:tplc="04090003">
+      <w:start w:val="1"/>
+      <w:numFmt w:val="bullet"/>
+      <w:lvlText w:val="o"/>
+      <w:lvlJc w:val="left"/>
+      <w:pPr>
+        <w:ind w:left="1440" w:hanging="360"/>
+      </w:pPr>
+      <w:rPr>
+        <w:rFonts w:ascii="Courier New" w:hAnsi="Courier New" w:cs="Courier New" w:hint="default"/>
+      </w:rPr>
+    </w:lvl>
+    <w:lvl w:ilvl="2" w:tplc="04090005" w:tentative="1">
+      <w:start w:val="1"/>
+      <w:numFmt w:val="bullet"/>
+      <w:lvlText w:val=""/>
+      <w:lvlJc w:val="left"/>
+      <w:pPr>
+        <w:ind w:left="2160" w:hanging="360"/>
+      </w:pPr>
+      <w:rPr>
+        <w:rFonts w:ascii="Wingdings" w:hAnsi="Wingdings" w:hint="default"/>
+      </w:rPr>
+    </w:lvl>
+    <w:lvl w:ilvl="3" w:tplc="04090001" w:tentative="1">
+      <w:start w:val="1"/>
+      <w:numFmt w:val="bullet"/>
+      <w:lvlText w:val=""/>
+      <w:lvlJc w:val="left"/>
+      <w:pPr>
+        <w:ind w:left="2880" w:hanging="360"/>
+      </w:pPr>
+      <w:rPr>
+        <w:rFonts w:ascii="Symbol" w:hAnsi="Symbol" w:hint="default"/>
+      </w:rPr>
+    </w:lvl>
+    <w:lvl w:ilvl="4" w:tplc="04090003" w:tentative="1">
+      <w:start w:val="1"/>
+      <w:numFmt w:val="bullet"/>
+      <w:lvlText w:val="o"/>
+      <w:lvlJc w:val="left"/>
+      <w:pPr>
+        <w:ind w:left="3600" w:hanging="360"/>
+      </w:pPr>
+      <w:rPr>
+        <w:rFonts w:ascii="Courier New" w:hAnsi="Courier New" w:cs="Courier New" w:hint="default"/>
+      </w:rPr>
+    </w:lvl>
+    <w:lvl w:ilvl="5" w:tplc="04090005" w:tentative="1">
+      <w:start w:val="1"/>
+      <w:numFmt w:val="bullet"/>
+      <w:lvlText w:val=""/>
+      <w:lvlJc w:val="left"/>
+      <w:pPr>
+        <w:ind w:left="4320" w:hanging="360"/>
+      </w:pPr>
+      <w:rPr>
+        <w:rFonts w:ascii="Wingdings" w:hAnsi="Wingdings" w:hint="default"/>
+      </w:rPr>
+    </w:lvl>
+    <w:lvl w:ilvl="6" w:tplc="04090001" w:tentative="1">
+      <w:start w:val="1"/>
+      <w:numFmt w:val="bullet"/>
+      <w:lvlText w:val=""/>
+      <w:lvlJc w:val="left"/>
+      <w:pPr>
+        <w:ind w:left="5040" w:hanging="360"/>
+      </w:pPr>
+      <w:rPr>
+        <w:rFonts w:ascii="Symbol" w:hAnsi="Symbol" w:hint="default"/>
+      </w:rPr>
+    </w:lvl>
+    <w:lvl w:ilvl="7" w:tplc="04090003" w:tentative="1">
+      <w:start w:val="1"/>
+      <w:numFmt w:val="bullet"/>
+      <w:lvlText w:val="o"/>
+      <w:lvlJc w:val="left"/>
+      <w:pPr>
+        <w:ind w:left="5760" w:hanging="360"/>
+      </w:pPr>
+      <w:rPr>
+        <w:rFonts w:ascii="Courier New" w:hAnsi="Courier New" w:cs="Courier New" w:hint="default"/>
+      </w:rPr>
+    </w:lvl>
+    <w:lvl w:ilvl="8" w:tplc="04090005" w:tentative="1">
+      <w:start w:val="1"/>
+      <w:numFmt w:val="bullet"/>
+      <w:lvlText w:val=""/>
+      <w:lvlJc w:val="left"/>
+      <w:pPr>
+        <w:ind w:left="6480" w:hanging="360"/>
+      </w:pPr>
+      <w:rPr>
+        <w:rFonts w:ascii="Wingdings" w:hAnsi="Wingdings" w:hint="default"/>
+      </w:rPr>
     </w:lvl>
   </w:abstractNum>
   <w:num w:numId="1" w16cid:durableId="1378510770">
@@ -1649,6 +2574,9 @@
   </w:num>
   <w:num w:numId="3" w16cid:durableId="994918020">
     <w:abstractNumId w:val="1"/>
+  </w:num>
+  <w:num w:numId="4" w16cid:durableId="1837571717">
+    <w:abstractNumId w:val="3"/>
   </w:num>
 </w:numbering>
 </file>

</xml_diff>

<commit_message>
getting our paperwork in order for IRB submission
</commit_message>
<xml_diff>
--- a/Presentations/1 pager draft/1 pager brainstorm document.docx
+++ b/Presentations/1 pager draft/1 pager brainstorm document.docx
@@ -342,7 +342,25 @@
           <w:sz w:val="24"/>
           <w:szCs w:val="24"/>
         </w:rPr>
-        <w:t>“UHC is a ‘necessary evil’, while it is immoral to provide ‘handouts’ the improvements in general health (for those hard working Americans that get unlucky) are a worthwhile utility tradeoff.</w:t>
+        <w:t xml:space="preserve">“UHC is a ‘necessary evil’, while it is immoral to provide ‘handouts’ the improvements in general health (for those </w:t>
+      </w:r>
+      <w:proofErr w:type="gramStart"/>
+      <w:r>
+        <w:rPr>
+          <w:rFonts w:ascii="Times New Roman" w:hAnsi="Times New Roman" w:cs="Times New Roman"/>
+          <w:sz w:val="24"/>
+          <w:szCs w:val="24"/>
+        </w:rPr>
+        <w:t>hard working</w:t>
+      </w:r>
+      <w:proofErr w:type="gramEnd"/>
+      <w:r>
+        <w:rPr>
+          <w:rFonts w:ascii="Times New Roman" w:hAnsi="Times New Roman" w:cs="Times New Roman"/>
+          <w:sz w:val="24"/>
+          <w:szCs w:val="24"/>
+        </w:rPr>
+        <w:t xml:space="preserve"> Americans that get unlucky) are a worthwhile utility tradeoff.</w:t>
       </w:r>
       <w:r>
         <w:rPr>
@@ -489,7 +507,25 @@
           <w:sz w:val="24"/>
           <w:szCs w:val="24"/>
         </w:rPr>
-        <w:t>People only deserve health-care if they ‘contribute’ to society</w:t>
+        <w:t xml:space="preserve">People only deserve </w:t>
+      </w:r>
+      <w:proofErr w:type="gramStart"/>
+      <w:r>
+        <w:rPr>
+          <w:rFonts w:ascii="Times New Roman" w:hAnsi="Times New Roman" w:cs="Times New Roman"/>
+          <w:sz w:val="24"/>
+          <w:szCs w:val="24"/>
+        </w:rPr>
+        <w:t>health-care</w:t>
+      </w:r>
+      <w:proofErr w:type="gramEnd"/>
+      <w:r>
+        <w:rPr>
+          <w:rFonts w:ascii="Times New Roman" w:hAnsi="Times New Roman" w:cs="Times New Roman"/>
+          <w:sz w:val="24"/>
+          <w:szCs w:val="24"/>
+        </w:rPr>
+        <w:t xml:space="preserve"> if they ‘contribute’ to society</w:t>
       </w:r>
       <w:r>
         <w:rPr>
@@ -520,7 +556,25 @@
           <w:sz w:val="24"/>
           <w:szCs w:val="24"/>
         </w:rPr>
-        <w:t>Your right to healthcare doesn’t over-rule my right to own private property – e.g. society must NOT tax the population in order to finance medical care for the poor</w:t>
+        <w:t xml:space="preserve">Your right to healthcare doesn’t over-rule my right to own private property – </w:t>
+      </w:r>
+      <w:proofErr w:type="gramStart"/>
+      <w:r>
+        <w:rPr>
+          <w:rFonts w:ascii="Times New Roman" w:hAnsi="Times New Roman" w:cs="Times New Roman"/>
+          <w:sz w:val="24"/>
+          <w:szCs w:val="24"/>
+        </w:rPr>
+        <w:t>e.g.</w:t>
+      </w:r>
+      <w:proofErr w:type="gramEnd"/>
+      <w:r>
+        <w:rPr>
+          <w:rFonts w:ascii="Times New Roman" w:hAnsi="Times New Roman" w:cs="Times New Roman"/>
+          <w:sz w:val="24"/>
+          <w:szCs w:val="24"/>
+        </w:rPr>
+        <w:t xml:space="preserve"> society must NOT tax the population in order to finance medical care for the poor</w:t>
       </w:r>
       <w:r>
         <w:rPr>
@@ -973,26 +1027,6 @@
         <w:spacing w:line="240" w:lineRule="auto"/>
         <w:rPr>
           <w:rFonts w:ascii="Times New Roman" w:hAnsi="Times New Roman" w:cs="Times New Roman"/>
-          <w:sz w:val="24"/>
-          <w:szCs w:val="24"/>
-        </w:rPr>
-      </w:pPr>
-    </w:p>
-    <w:p>
-      <w:pPr>
-        <w:spacing w:line="240" w:lineRule="auto"/>
-        <w:rPr>
-          <w:rFonts w:ascii="Times New Roman" w:hAnsi="Times New Roman" w:cs="Times New Roman"/>
-          <w:sz w:val="24"/>
-          <w:szCs w:val="24"/>
-        </w:rPr>
-      </w:pPr>
-    </w:p>
-    <w:p>
-      <w:pPr>
-        <w:spacing w:line="240" w:lineRule="auto"/>
-        <w:rPr>
-          <w:rFonts w:ascii="Times New Roman" w:hAnsi="Times New Roman" w:cs="Times New Roman"/>
           <w:bCs/>
           <w:sz w:val="28"/>
           <w:szCs w:val="28"/>
@@ -1041,6 +1075,25 @@
         </w:rPr>
         <w:t>Ethical Standards of Judgement Questionnaire (ESJQ)</w:t>
       </w:r>
+      <w:r>
+        <w:rPr>
+          <w:rFonts w:ascii="Times New Roman" w:hAnsi="Times New Roman" w:cs="Times New Roman"/>
+          <w:bCs/>
+          <w:sz w:val="24"/>
+          <w:szCs w:val="24"/>
+        </w:rPr>
+        <w:t xml:space="preserve">, </w:t>
+      </w:r>
+      <w:r>
+        <w:rPr>
+          <w:rFonts w:ascii="Times New Roman" w:hAnsi="Times New Roman" w:cs="Times New Roman"/>
+          <w:bCs/>
+          <w:sz w:val="24"/>
+          <w:szCs w:val="24"/>
+          <w:highlight w:val="yellow"/>
+        </w:rPr>
+        <w:t>(Love 2018)</w:t>
+      </w:r>
     </w:p>
     <w:p>
       <w:pPr>
@@ -1114,7 +1167,29 @@
           <w:sz w:val="24"/>
           <w:szCs w:val="24"/>
         </w:rPr>
-        <w:t>Measures each moral aspect as it’s own unique dimension.</w:t>
+        <w:t xml:space="preserve">Measures each moral aspect as </w:t>
+      </w:r>
+      <w:proofErr w:type="spellStart"/>
+      <w:proofErr w:type="gramStart"/>
+      <w:r>
+        <w:rPr>
+          <w:rFonts w:ascii="Times New Roman" w:hAnsi="Times New Roman" w:cs="Times New Roman"/>
+          <w:bCs/>
+          <w:sz w:val="24"/>
+          <w:szCs w:val="24"/>
+        </w:rPr>
+        <w:t>it’s</w:t>
+      </w:r>
+      <w:proofErr w:type="spellEnd"/>
+      <w:proofErr w:type="gramEnd"/>
+      <w:r>
+        <w:rPr>
+          <w:rFonts w:ascii="Times New Roman" w:hAnsi="Times New Roman" w:cs="Times New Roman"/>
+          <w:bCs/>
+          <w:sz w:val="24"/>
+          <w:szCs w:val="24"/>
+        </w:rPr>
+        <w:t xml:space="preserve"> own unique dimension.</w:t>
       </w:r>
     </w:p>
     <w:p>
@@ -1275,7 +1350,27 @@
           <w:sz w:val="24"/>
           <w:szCs w:val="24"/>
         </w:rPr>
-        <w:t>Emotional suppression and reappraisal encourages more utilitarian choices in ‘emotionally charged’ contexts (contexts of low social consensus?</w:t>
+        <w:t xml:space="preserve">Emotional suppression and reappraisal </w:t>
+      </w:r>
+      <w:proofErr w:type="gramStart"/>
+      <w:r>
+        <w:rPr>
+          <w:rFonts w:ascii="Times New Roman" w:hAnsi="Times New Roman" w:cs="Times New Roman"/>
+          <w:bCs/>
+          <w:sz w:val="24"/>
+          <w:szCs w:val="24"/>
+        </w:rPr>
+        <w:t>encourages</w:t>
+      </w:r>
+      <w:proofErr w:type="gramEnd"/>
+      <w:r>
+        <w:rPr>
+          <w:rFonts w:ascii="Times New Roman" w:hAnsi="Times New Roman" w:cs="Times New Roman"/>
+          <w:bCs/>
+          <w:sz w:val="24"/>
+          <w:szCs w:val="24"/>
+        </w:rPr>
+        <w:t xml:space="preserve"> more utilitarian choices in ‘emotionally charged’ contexts (contexts of low social consensus?</w:t>
       </w:r>
       <w:r>
         <w:rPr>
@@ -1409,7 +1504,6 @@
           <w:sz w:val="24"/>
           <w:szCs w:val="24"/>
         </w:rPr>
-        <w:lastRenderedPageBreak/>
         <w:t>Newstrom and Ruch (1975) Consensus Scale</w:t>
       </w:r>
       <w:r>
@@ -1444,7 +1538,28 @@
           <w:sz w:val="24"/>
           <w:szCs w:val="24"/>
         </w:rPr>
-        <w:t>Asked “What is the extent to which they believed that other (students/family/friends) agreed that these behaviors were ethically good or bad”</w:t>
+        <w:lastRenderedPageBreak/>
+        <w:t xml:space="preserve">Asked “What is the extent to which they believed that other (students/family/friends) agreed that these behaviors were ethically good or </w:t>
+      </w:r>
+      <w:proofErr w:type="gramStart"/>
+      <w:r>
+        <w:rPr>
+          <w:rFonts w:ascii="Times New Roman" w:hAnsi="Times New Roman" w:cs="Times New Roman"/>
+          <w:bCs/>
+          <w:sz w:val="24"/>
+          <w:szCs w:val="24"/>
+        </w:rPr>
+        <w:t>bad</w:t>
+      </w:r>
+      <w:proofErr w:type="gramEnd"/>
+      <w:r>
+        <w:rPr>
+          <w:rFonts w:ascii="Times New Roman" w:hAnsi="Times New Roman" w:cs="Times New Roman"/>
+          <w:bCs/>
+          <w:sz w:val="24"/>
+          <w:szCs w:val="24"/>
+        </w:rPr>
+        <w:t>”</w:t>
       </w:r>
     </w:p>
     <w:p>
@@ -1664,6 +1779,7 @@
         </w:rPr>
         <w:t xml:space="preserve">Responses fall on a </w:t>
       </w:r>
+      <w:proofErr w:type="gramStart"/>
       <w:r>
         <w:rPr>
           <w:rFonts w:ascii="Times New Roman" w:hAnsi="Times New Roman" w:cs="Times New Roman"/>
@@ -1680,7 +1796,37 @@
           <w:sz w:val="24"/>
           <w:szCs w:val="24"/>
         </w:rPr>
-        <w:t xml:space="preserve"> point likert scale,</w:t>
+        <w:t xml:space="preserve"> point</w:t>
+      </w:r>
+      <w:proofErr w:type="gramEnd"/>
+      <w:r>
+        <w:rPr>
+          <w:rFonts w:ascii="Times New Roman" w:hAnsi="Times New Roman" w:cs="Times New Roman"/>
+          <w:bCs/>
+          <w:sz w:val="24"/>
+          <w:szCs w:val="24"/>
+        </w:rPr>
+        <w:t xml:space="preserve"> </w:t>
+      </w:r>
+      <w:proofErr w:type="spellStart"/>
+      <w:r>
+        <w:rPr>
+          <w:rFonts w:ascii="Times New Roman" w:hAnsi="Times New Roman" w:cs="Times New Roman"/>
+          <w:bCs/>
+          <w:sz w:val="24"/>
+          <w:szCs w:val="24"/>
+        </w:rPr>
+        <w:t>likert</w:t>
+      </w:r>
+      <w:proofErr w:type="spellEnd"/>
+      <w:r>
+        <w:rPr>
+          <w:rFonts w:ascii="Times New Roman" w:hAnsi="Times New Roman" w:cs="Times New Roman"/>
+          <w:bCs/>
+          <w:sz w:val="24"/>
+          <w:szCs w:val="24"/>
+        </w:rPr>
+        <w:t xml:space="preserve"> scale,</w:t>
       </w:r>
       <w:r>
         <w:rPr>
@@ -1739,16 +1885,96 @@
           <w:sz w:val="24"/>
           <w:szCs w:val="24"/>
         </w:rPr>
-        <w:t>Initially asked to rate scientists’ competence in each of these issues, and trust in scientsts’ opinions about each issue (7-point likert scale, not competent/competent, not trustworthy/trustworthy)</w:t>
-      </w:r>
-      <w:r>
-        <w:rPr>
-          <w:rFonts w:ascii="Times New Roman" w:hAnsi="Times New Roman" w:cs="Times New Roman"/>
-          <w:bCs/>
-          <w:sz w:val="24"/>
-          <w:szCs w:val="24"/>
-        </w:rPr>
-        <w:t>, as well as familiarty towards each of the issues (not famililar/familiar)</w:t>
+        <w:t xml:space="preserve">Initially asked to rate scientists’ competence in each of these issues, and trust in </w:t>
+      </w:r>
+      <w:proofErr w:type="spellStart"/>
+      <w:r>
+        <w:rPr>
+          <w:rFonts w:ascii="Times New Roman" w:hAnsi="Times New Roman" w:cs="Times New Roman"/>
+          <w:bCs/>
+          <w:sz w:val="24"/>
+          <w:szCs w:val="24"/>
+        </w:rPr>
+        <w:t>scientsts</w:t>
+      </w:r>
+      <w:proofErr w:type="spellEnd"/>
+      <w:r>
+        <w:rPr>
+          <w:rFonts w:ascii="Times New Roman" w:hAnsi="Times New Roman" w:cs="Times New Roman"/>
+          <w:bCs/>
+          <w:sz w:val="24"/>
+          <w:szCs w:val="24"/>
+        </w:rPr>
+        <w:t xml:space="preserve">’ opinions about each issue (7-point </w:t>
+      </w:r>
+      <w:proofErr w:type="spellStart"/>
+      <w:r>
+        <w:rPr>
+          <w:rFonts w:ascii="Times New Roman" w:hAnsi="Times New Roman" w:cs="Times New Roman"/>
+          <w:bCs/>
+          <w:sz w:val="24"/>
+          <w:szCs w:val="24"/>
+        </w:rPr>
+        <w:t>likert</w:t>
+      </w:r>
+      <w:proofErr w:type="spellEnd"/>
+      <w:r>
+        <w:rPr>
+          <w:rFonts w:ascii="Times New Roman" w:hAnsi="Times New Roman" w:cs="Times New Roman"/>
+          <w:bCs/>
+          <w:sz w:val="24"/>
+          <w:szCs w:val="24"/>
+        </w:rPr>
+        <w:t xml:space="preserve"> scale, not competent/competent, not trustworthy/trustworthy)</w:t>
+      </w:r>
+      <w:r>
+        <w:rPr>
+          <w:rFonts w:ascii="Times New Roman" w:hAnsi="Times New Roman" w:cs="Times New Roman"/>
+          <w:bCs/>
+          <w:sz w:val="24"/>
+          <w:szCs w:val="24"/>
+        </w:rPr>
+        <w:t xml:space="preserve">, as well as </w:t>
+      </w:r>
+      <w:proofErr w:type="spellStart"/>
+      <w:r>
+        <w:rPr>
+          <w:rFonts w:ascii="Times New Roman" w:hAnsi="Times New Roman" w:cs="Times New Roman"/>
+          <w:bCs/>
+          <w:sz w:val="24"/>
+          <w:szCs w:val="24"/>
+        </w:rPr>
+        <w:t>familiarty</w:t>
+      </w:r>
+      <w:proofErr w:type="spellEnd"/>
+      <w:r>
+        <w:rPr>
+          <w:rFonts w:ascii="Times New Roman" w:hAnsi="Times New Roman" w:cs="Times New Roman"/>
+          <w:bCs/>
+          <w:sz w:val="24"/>
+          <w:szCs w:val="24"/>
+        </w:rPr>
+        <w:t xml:space="preserve"> towards each of the issues (not </w:t>
+      </w:r>
+      <w:proofErr w:type="spellStart"/>
+      <w:r>
+        <w:rPr>
+          <w:rFonts w:ascii="Times New Roman" w:hAnsi="Times New Roman" w:cs="Times New Roman"/>
+          <w:bCs/>
+          <w:sz w:val="24"/>
+          <w:szCs w:val="24"/>
+        </w:rPr>
+        <w:t>famililar</w:t>
+      </w:r>
+      <w:proofErr w:type="spellEnd"/>
+      <w:r>
+        <w:rPr>
+          <w:rFonts w:ascii="Times New Roman" w:hAnsi="Times New Roman" w:cs="Times New Roman"/>
+          <w:bCs/>
+          <w:sz w:val="24"/>
+          <w:szCs w:val="24"/>
+        </w:rPr>
+        <w:t>/familiar)</w:t>
       </w:r>
     </w:p>
     <w:p>
@@ -1773,106 +1999,7 @@
           <w:sz w:val="24"/>
           <w:szCs w:val="24"/>
         </w:rPr>
-        <w:t xml:space="preserve">Presented as a ‘fictitious survey’ – “In </w:t>
-      </w:r>
-      <w:r>
-        <w:rPr>
-          <w:rFonts w:ascii="Times New Roman" w:hAnsi="Times New Roman" w:cs="Times New Roman"/>
-          <w:bCs/>
-          <w:sz w:val="24"/>
-          <w:szCs w:val="24"/>
-        </w:rPr>
-        <w:t>In 2013, some research institutes jointly conducted a survey of scientists’</w:t>
-      </w:r>
-      <w:r>
-        <w:rPr>
-          <w:rFonts w:ascii="Times New Roman" w:hAnsi="Times New Roman" w:cs="Times New Roman"/>
-          <w:bCs/>
-          <w:sz w:val="24"/>
-          <w:szCs w:val="24"/>
-        </w:rPr>
-        <w:t xml:space="preserve"> </w:t>
-      </w:r>
-      <w:r>
-        <w:rPr>
-          <w:rFonts w:ascii="Times New Roman" w:hAnsi="Times New Roman" w:cs="Times New Roman"/>
-          <w:bCs/>
-          <w:sz w:val="24"/>
-          <w:szCs w:val="24"/>
-        </w:rPr>
-        <w:t>opinions ([the scientific consensus feedback and no feedback conditions],</w:t>
-      </w:r>
-      <w:r>
-        <w:rPr>
-          <w:rFonts w:ascii="Times New Roman" w:hAnsi="Times New Roman" w:cs="Times New Roman"/>
-          <w:bCs/>
-          <w:sz w:val="24"/>
-          <w:szCs w:val="24"/>
-        </w:rPr>
-        <w:t xml:space="preserve"> </w:t>
-      </w:r>
-      <w:r>
-        <w:rPr>
-          <w:rFonts w:ascii="Times New Roman" w:hAnsi="Times New Roman" w:cs="Times New Roman"/>
-          <w:bCs/>
-          <w:sz w:val="24"/>
-          <w:szCs w:val="24"/>
-        </w:rPr>
-        <w:t>Japanese people’ opinions [the public consensus feedback condition]) about a</w:t>
-      </w:r>
-      <w:r>
-        <w:rPr>
-          <w:rFonts w:ascii="Times New Roman" w:hAnsi="Times New Roman" w:cs="Times New Roman"/>
-          <w:bCs/>
-          <w:sz w:val="24"/>
-          <w:szCs w:val="24"/>
-        </w:rPr>
-        <w:t xml:space="preserve"> </w:t>
-      </w:r>
-      <w:r>
-        <w:rPr>
-          <w:rFonts w:ascii="Times New Roman" w:hAnsi="Times New Roman" w:cs="Times New Roman"/>
-          <w:bCs/>
-          <w:sz w:val="24"/>
-          <w:szCs w:val="24"/>
-        </w:rPr>
-        <w:t>variety of scientific issues, with a random sample of 1,052 scientists, including</w:t>
-      </w:r>
-      <w:r>
-        <w:rPr>
-          <w:rFonts w:ascii="Times New Roman" w:hAnsi="Times New Roman" w:cs="Times New Roman"/>
-          <w:bCs/>
-          <w:sz w:val="24"/>
-          <w:szCs w:val="24"/>
-        </w:rPr>
-        <w:t xml:space="preserve"> </w:t>
-      </w:r>
-      <w:r>
-        <w:rPr>
-          <w:rFonts w:ascii="Times New Roman" w:hAnsi="Times New Roman" w:cs="Times New Roman"/>
-          <w:bCs/>
-          <w:sz w:val="24"/>
-          <w:szCs w:val="24"/>
-        </w:rPr>
-        <w:t>those who worked in fields relevant to each issue ([the scientific consensus</w:t>
-      </w:r>
-      <w:r>
-        <w:rPr>
-          <w:rFonts w:ascii="Times New Roman" w:hAnsi="Times New Roman" w:cs="Times New Roman"/>
-          <w:bCs/>
-          <w:sz w:val="24"/>
-          <w:szCs w:val="24"/>
-        </w:rPr>
-        <w:t xml:space="preserve"> </w:t>
-      </w:r>
-      <w:r>
-        <w:rPr>
-          <w:rFonts w:ascii="Times New Roman" w:hAnsi="Times New Roman" w:cs="Times New Roman"/>
-          <w:bCs/>
-          <w:sz w:val="24"/>
-          <w:szCs w:val="24"/>
-        </w:rPr>
-        <w:t>feedback and no feedback conditions], 2,325 ordinary Japanese people [the</w:t>
+        <w:t>Presented as a ‘fictitious survey’ – “In In 2013, some research institutes jointly conducted a survey of scientists’ opinions ([the scientific consensus feedback and no feedback conditions], Japanese people’ opinions [the public consensus feedback condition]) about a variety of scientific issues, with a random sample of 1,052 scientists, including those who worked in fields relevant to each issue ([the scientific consensus feedback and no feedback conditions], 2,325 ordinary Japanese people [the</w:t>
       </w:r>
       <w:r>
         <w:rPr>
@@ -1949,7 +2076,47 @@
           <w:sz w:val="24"/>
           <w:szCs w:val="24"/>
         </w:rPr>
-        <w:t>(relevant scientists/their social network/general public) who would agree on various pointed statements. (e.g. Human Activity is cause of global warming, United States should adopt UHC, etc.)</w:t>
+        <w:t>(relevant scientists/their social network/</w:t>
+      </w:r>
+      <w:proofErr w:type="gramStart"/>
+      <w:r>
+        <w:rPr>
+          <w:rFonts w:ascii="Times New Roman" w:hAnsi="Times New Roman" w:cs="Times New Roman"/>
+          <w:bCs/>
+          <w:sz w:val="24"/>
+          <w:szCs w:val="24"/>
+        </w:rPr>
+        <w:t>general public</w:t>
+      </w:r>
+      <w:proofErr w:type="gramEnd"/>
+      <w:r>
+        <w:rPr>
+          <w:rFonts w:ascii="Times New Roman" w:hAnsi="Times New Roman" w:cs="Times New Roman"/>
+          <w:bCs/>
+          <w:sz w:val="24"/>
+          <w:szCs w:val="24"/>
+        </w:rPr>
+        <w:t>) who would agree on various pointed statements. (</w:t>
+      </w:r>
+      <w:proofErr w:type="gramStart"/>
+      <w:r>
+        <w:rPr>
+          <w:rFonts w:ascii="Times New Roman" w:hAnsi="Times New Roman" w:cs="Times New Roman"/>
+          <w:bCs/>
+          <w:sz w:val="24"/>
+          <w:szCs w:val="24"/>
+        </w:rPr>
+        <w:t>e.g.</w:t>
+      </w:r>
+      <w:proofErr w:type="gramEnd"/>
+      <w:r>
+        <w:rPr>
+          <w:rFonts w:ascii="Times New Roman" w:hAnsi="Times New Roman" w:cs="Times New Roman"/>
+          <w:bCs/>
+          <w:sz w:val="24"/>
+          <w:szCs w:val="24"/>
+        </w:rPr>
+        <w:t xml:space="preserve"> Human Activity is cause of global warming, United States should adopt UHC, etc.)</w:t>
       </w:r>
     </w:p>
     <w:p>
@@ -1974,16 +2141,56 @@
           <w:sz w:val="24"/>
           <w:szCs w:val="24"/>
         </w:rPr>
-        <w:t>Then they were given either feedback</w:t>
-      </w:r>
-      <w:r>
-        <w:rPr>
-          <w:rFonts w:ascii="Times New Roman" w:hAnsi="Times New Roman" w:cs="Times New Roman"/>
-          <w:bCs/>
-          <w:sz w:val="24"/>
-          <w:szCs w:val="24"/>
-        </w:rPr>
-        <w:t xml:space="preserve"> on the public/scientific consensus, which was manipulated either 20% points up/down (in order to create perception of higher or lower social consensus!</w:t>
+        <w:t xml:space="preserve">Then they were </w:t>
+      </w:r>
+      <w:proofErr w:type="gramStart"/>
+      <w:r>
+        <w:rPr>
+          <w:rFonts w:ascii="Times New Roman" w:hAnsi="Times New Roman" w:cs="Times New Roman"/>
+          <w:bCs/>
+          <w:sz w:val="24"/>
+          <w:szCs w:val="24"/>
+        </w:rPr>
+        <w:t>given either</w:t>
+      </w:r>
+      <w:proofErr w:type="gramEnd"/>
+      <w:r>
+        <w:rPr>
+          <w:rFonts w:ascii="Times New Roman" w:hAnsi="Times New Roman" w:cs="Times New Roman"/>
+          <w:bCs/>
+          <w:sz w:val="24"/>
+          <w:szCs w:val="24"/>
+        </w:rPr>
+        <w:t xml:space="preserve"> feedback</w:t>
+      </w:r>
+      <w:r>
+        <w:rPr>
+          <w:rFonts w:ascii="Times New Roman" w:hAnsi="Times New Roman" w:cs="Times New Roman"/>
+          <w:bCs/>
+          <w:sz w:val="24"/>
+          <w:szCs w:val="24"/>
+        </w:rPr>
+        <w:t xml:space="preserve"> on the public/scientific consensus, which was manipulated either 20% points up/down (</w:t>
+      </w:r>
+      <w:proofErr w:type="gramStart"/>
+      <w:r>
+        <w:rPr>
+          <w:rFonts w:ascii="Times New Roman" w:hAnsi="Times New Roman" w:cs="Times New Roman"/>
+          <w:bCs/>
+          <w:sz w:val="24"/>
+          <w:szCs w:val="24"/>
+        </w:rPr>
+        <w:t>in order to</w:t>
+      </w:r>
+      <w:proofErr w:type="gramEnd"/>
+      <w:r>
+        <w:rPr>
+          <w:rFonts w:ascii="Times New Roman" w:hAnsi="Times New Roman" w:cs="Times New Roman"/>
+          <w:bCs/>
+          <w:sz w:val="24"/>
+          <w:szCs w:val="24"/>
+        </w:rPr>
+        <w:t xml:space="preserve"> create perception of higher or lower social consensus!</w:t>
       </w:r>
       <w:r>
         <w:rPr>
@@ -2173,6 +2380,284 @@
           <w:szCs w:val="24"/>
         </w:rPr>
         <w:t>Does social consensus impact support for UHC?</w:t>
+      </w:r>
+    </w:p>
+    <w:p>
+      <w:pPr>
+        <w:spacing w:line="240" w:lineRule="auto"/>
+        <w:rPr>
+          <w:rFonts w:ascii="Times New Roman" w:hAnsi="Times New Roman" w:cs="Times New Roman"/>
+          <w:bCs/>
+          <w:sz w:val="24"/>
+          <w:szCs w:val="24"/>
+        </w:rPr>
+      </w:pPr>
+    </w:p>
+    <w:p>
+      <w:pPr>
+        <w:spacing w:line="240" w:lineRule="auto"/>
+        <w:rPr>
+          <w:rFonts w:ascii="Times New Roman" w:hAnsi="Times New Roman" w:cs="Times New Roman"/>
+          <w:bCs/>
+          <w:sz w:val="24"/>
+          <w:szCs w:val="24"/>
+        </w:rPr>
+      </w:pPr>
+      <w:r>
+        <w:rPr>
+          <w:rFonts w:ascii="Times New Roman" w:hAnsi="Times New Roman" w:cs="Times New Roman"/>
+          <w:bCs/>
+          <w:sz w:val="24"/>
+          <w:szCs w:val="24"/>
+        </w:rPr>
+        <w:t>Make sure to look up/write a debriefing statement on a study that involves deception (this makes it a little harder to pass the IRB)</w:t>
+      </w:r>
+      <w:r>
+        <w:rPr>
+          <w:rFonts w:ascii="Times New Roman" w:hAnsi="Times New Roman" w:cs="Times New Roman"/>
+          <w:bCs/>
+          <w:sz w:val="24"/>
+          <w:szCs w:val="24"/>
+        </w:rPr>
+        <w:t>.</w:t>
+      </w:r>
+    </w:p>
+    <w:p>
+      <w:pPr>
+        <w:spacing w:line="240" w:lineRule="auto"/>
+        <w:rPr>
+          <w:rFonts w:ascii="Times New Roman" w:hAnsi="Times New Roman" w:cs="Times New Roman"/>
+          <w:bCs/>
+          <w:sz w:val="24"/>
+          <w:szCs w:val="24"/>
+        </w:rPr>
+      </w:pPr>
+    </w:p>
+    <w:p>
+      <w:pPr>
+        <w:spacing w:line="240" w:lineRule="auto"/>
+        <w:rPr>
+          <w:rFonts w:ascii="Times New Roman" w:hAnsi="Times New Roman" w:cs="Times New Roman"/>
+          <w:bCs/>
+          <w:sz w:val="24"/>
+          <w:szCs w:val="24"/>
+        </w:rPr>
+      </w:pPr>
+      <w:r>
+        <w:rPr>
+          <w:rFonts w:ascii="Times New Roman" w:hAnsi="Times New Roman" w:cs="Times New Roman"/>
+          <w:bCs/>
+          <w:sz w:val="24"/>
+          <w:szCs w:val="24"/>
+        </w:rPr>
+        <w:t xml:space="preserve">Unknown: </w:t>
+      </w:r>
+      <w:r>
+        <w:rPr>
+          <w:rFonts w:ascii="Times New Roman" w:hAnsi="Times New Roman" w:cs="Times New Roman"/>
+          <w:bCs/>
+          <w:sz w:val="24"/>
+          <w:szCs w:val="24"/>
+        </w:rPr>
+        <w:t>UHC consensus needed 63% (Pew Research)</w:t>
+      </w:r>
+    </w:p>
+    <w:p>
+      <w:pPr>
+        <w:spacing w:line="240" w:lineRule="auto"/>
+        <w:rPr>
+          <w:rFonts w:ascii="Times New Roman" w:hAnsi="Times New Roman" w:cs="Times New Roman"/>
+          <w:bCs/>
+          <w:sz w:val="24"/>
+          <w:szCs w:val="24"/>
+        </w:rPr>
+      </w:pPr>
+      <w:r>
+        <w:rPr>
+          <w:rFonts w:ascii="Times New Roman" w:hAnsi="Times New Roman" w:cs="Times New Roman"/>
+          <w:bCs/>
+          <w:sz w:val="24"/>
+          <w:szCs w:val="24"/>
+        </w:rPr>
+        <w:t xml:space="preserve">Low consensus: </w:t>
+      </w:r>
+      <w:r>
+        <w:rPr>
+          <w:rFonts w:ascii="Times New Roman" w:hAnsi="Times New Roman" w:cs="Times New Roman"/>
+          <w:bCs/>
+          <w:sz w:val="24"/>
+          <w:szCs w:val="24"/>
+        </w:rPr>
+        <w:t xml:space="preserve">Global warming </w:t>
+      </w:r>
+      <w:r>
+        <w:rPr>
+          <w:rFonts w:ascii="Times New Roman" w:hAnsi="Times New Roman" w:cs="Times New Roman"/>
+          <w:bCs/>
+          <w:sz w:val="24"/>
+          <w:szCs w:val="24"/>
+        </w:rPr>
+        <w:t xml:space="preserve">causes change </w:t>
+      </w:r>
+      <w:r>
+        <w:rPr>
+          <w:rFonts w:ascii="Times New Roman" w:hAnsi="Times New Roman" w:cs="Times New Roman"/>
+          <w:bCs/>
+          <w:sz w:val="24"/>
+          <w:szCs w:val="24"/>
+        </w:rPr>
+        <w:t>49</w:t>
+      </w:r>
+      <w:proofErr w:type="gramStart"/>
+      <w:r>
+        <w:rPr>
+          <w:rFonts w:ascii="Times New Roman" w:hAnsi="Times New Roman" w:cs="Times New Roman"/>
+          <w:bCs/>
+          <w:sz w:val="24"/>
+          <w:szCs w:val="24"/>
+        </w:rPr>
+        <w:t>%</w:t>
+      </w:r>
+      <w:r>
+        <w:rPr>
+          <w:rFonts w:ascii="Times New Roman" w:hAnsi="Times New Roman" w:cs="Times New Roman"/>
+          <w:bCs/>
+          <w:sz w:val="24"/>
+          <w:szCs w:val="24"/>
+        </w:rPr>
+        <w:t xml:space="preserve">  (</w:t>
+      </w:r>
+      <w:proofErr w:type="gramEnd"/>
+      <w:r>
+        <w:rPr>
+          <w:rFonts w:ascii="Times New Roman" w:hAnsi="Times New Roman" w:cs="Times New Roman"/>
+          <w:bCs/>
+          <w:sz w:val="24"/>
+          <w:szCs w:val="24"/>
+        </w:rPr>
+        <w:t>Pew Research)</w:t>
+      </w:r>
+    </w:p>
+    <w:p>
+      <w:pPr>
+        <w:spacing w:line="240" w:lineRule="auto"/>
+        <w:ind w:left="720" w:hanging="720"/>
+        <w:rPr>
+          <w:rFonts w:ascii="Times New Roman" w:hAnsi="Times New Roman" w:cs="Times New Roman"/>
+          <w:bCs/>
+          <w:sz w:val="24"/>
+          <w:szCs w:val="24"/>
+        </w:rPr>
+      </w:pPr>
+      <w:r>
+        <w:rPr>
+          <w:rFonts w:ascii="Times New Roman" w:hAnsi="Times New Roman" w:cs="Times New Roman"/>
+          <w:bCs/>
+          <w:sz w:val="24"/>
+          <w:szCs w:val="24"/>
+        </w:rPr>
+        <w:t xml:space="preserve">Low consensus: </w:t>
+      </w:r>
+      <w:r>
+        <w:rPr>
+          <w:rFonts w:ascii="Times New Roman" w:hAnsi="Times New Roman" w:cs="Times New Roman"/>
+          <w:bCs/>
+          <w:sz w:val="24"/>
+          <w:szCs w:val="24"/>
+        </w:rPr>
+        <w:t xml:space="preserve">Capital Punishment </w:t>
+      </w:r>
+      <w:r>
+        <w:rPr>
+          <w:rFonts w:ascii="Times New Roman" w:hAnsi="Times New Roman" w:cs="Times New Roman"/>
+          <w:bCs/>
+          <w:sz w:val="24"/>
+          <w:szCs w:val="24"/>
+        </w:rPr>
+        <w:t xml:space="preserve">necessary </w:t>
+      </w:r>
+      <w:r>
+        <w:rPr>
+          <w:rFonts w:ascii="Times New Roman" w:hAnsi="Times New Roman" w:cs="Times New Roman"/>
+          <w:bCs/>
+          <w:sz w:val="24"/>
+          <w:szCs w:val="24"/>
+        </w:rPr>
+        <w:t>60</w:t>
+      </w:r>
+      <w:r>
+        <w:rPr>
+          <w:rFonts w:ascii="Times New Roman" w:hAnsi="Times New Roman" w:cs="Times New Roman"/>
+          <w:bCs/>
+          <w:sz w:val="24"/>
+          <w:szCs w:val="24"/>
+        </w:rPr>
+        <w:t>%</w:t>
+      </w:r>
+      <w:r>
+        <w:rPr>
+          <w:rFonts w:ascii="Times New Roman" w:hAnsi="Times New Roman" w:cs="Times New Roman"/>
+          <w:bCs/>
+          <w:sz w:val="24"/>
+          <w:szCs w:val="24"/>
+        </w:rPr>
+        <w:t xml:space="preserve"> </w:t>
+      </w:r>
+    </w:p>
+    <w:p>
+      <w:pPr>
+        <w:spacing w:line="240" w:lineRule="auto"/>
+        <w:rPr>
+          <w:rFonts w:ascii="Times New Roman" w:hAnsi="Times New Roman" w:cs="Times New Roman"/>
+          <w:bCs/>
+          <w:sz w:val="24"/>
+          <w:szCs w:val="24"/>
+        </w:rPr>
+      </w:pPr>
+      <w:r>
+        <w:rPr>
+          <w:rFonts w:ascii="Times New Roman" w:hAnsi="Times New Roman" w:cs="Times New Roman"/>
+          <w:bCs/>
+          <w:sz w:val="24"/>
+          <w:szCs w:val="24"/>
+        </w:rPr>
+        <w:t xml:space="preserve">High consensus: </w:t>
+      </w:r>
+      <w:r>
+        <w:rPr>
+          <w:rFonts w:ascii="Times New Roman" w:hAnsi="Times New Roman" w:cs="Times New Roman"/>
+          <w:bCs/>
+          <w:sz w:val="24"/>
+          <w:szCs w:val="24"/>
+        </w:rPr>
+        <w:t xml:space="preserve">Slavery </w:t>
+      </w:r>
+      <w:r>
+        <w:rPr>
+          <w:rFonts w:ascii="Times New Roman" w:hAnsi="Times New Roman" w:cs="Times New Roman"/>
+          <w:bCs/>
+          <w:sz w:val="24"/>
+          <w:szCs w:val="24"/>
+        </w:rPr>
+        <w:t>(estimated - 99</w:t>
+      </w:r>
+      <w:r>
+        <w:rPr>
+          <w:rFonts w:ascii="Times New Roman" w:hAnsi="Times New Roman" w:cs="Times New Roman"/>
+          <w:bCs/>
+          <w:sz w:val="24"/>
+          <w:szCs w:val="24"/>
+        </w:rPr>
+        <w:t>%</w:t>
+      </w:r>
+      <w:r>
+        <w:rPr>
+          <w:rFonts w:ascii="Times New Roman" w:hAnsi="Times New Roman" w:cs="Times New Roman"/>
+          <w:bCs/>
+          <w:sz w:val="24"/>
+          <w:szCs w:val="24"/>
+        </w:rPr>
+        <w:t>)</w:t>
       </w:r>
     </w:p>
     <w:sectPr>

</xml_diff>